<commit_message>
Update Backend-Fabian Hendriks en Leroy Andrade-compleet.docx
</commit_message>
<xml_diff>
--- a/BookReviewDatabase/Backend-Fabian Hendriks en Leroy Andrade-compleet.docx
+++ b/BookReviewDatabase/Backend-Fabian Hendriks en Leroy Andrade-compleet.docx
@@ -24,13 +24,10 @@
           <w:szCs w:val="40"/>
           <w:lang w:eastAsia="nl-NL"/>
         </w:rPr>
-        <w:t>Projectmatig werken</w:t>
-      </w:r>
-    </w:p>
-    <w:p>
-      <w:pPr>
-        <w:spacing w:after="160" w:line="259" w:lineRule="auto"/>
-        <w:jc w:val="center"/>
+        <w:t xml:space="preserve">Backend </w:t>
+      </w:r>
+      <w:proofErr w:type="spellStart"/>
+      <w:r>
         <w:rPr>
           <w:rFonts w:ascii="Arial" w:eastAsia="Times New Roman" w:hAnsi="Arial" w:cstheme="minorHAnsi"/>
           <w:b/>
@@ -39,7 +36,9 @@
           <w:szCs w:val="40"/>
           <w:lang w:eastAsia="nl-NL"/>
         </w:rPr>
-      </w:pPr>
+        <w:t>progamming</w:t>
+      </w:r>
+      <w:proofErr w:type="spellEnd"/>
     </w:p>
     <w:p>
       <w:pPr>
@@ -393,13 +392,21 @@
           <w:bCs/>
           <w:lang w:eastAsia="nl-NL"/>
         </w:rPr>
-        <w:t>Leerling</w:t>
-      </w:r>
-      <w:r>
-        <w:rPr>
-          <w:lang w:eastAsia="nl-NL"/>
-        </w:rPr>
-        <w:t>: Fabian Hendriks, Leroy Andrade</w:t>
+        <w:t>Klas:</w:t>
+      </w:r>
+      <w:r>
+        <w:rPr>
+          <w:b/>
+          <w:bCs/>
+          <w:lang w:eastAsia="nl-NL"/>
+        </w:rPr>
+        <w:t xml:space="preserve"> </w:t>
+      </w:r>
+      <w:r>
+        <w:rPr>
+          <w:lang w:eastAsia="nl-NL"/>
+        </w:rPr>
+        <w:t>MD2aB</w:t>
       </w:r>
     </w:p>
     <w:p>
@@ -416,22 +423,77 @@
           <w:bCs/>
           <w:lang w:eastAsia="nl-NL"/>
         </w:rPr>
-        <w:t>Klas:</w:t>
-      </w:r>
-      <w:r>
-        <w:rPr>
-          <w:b/>
-          <w:bCs/>
-          <w:lang w:eastAsia="nl-NL"/>
-        </w:rPr>
-        <w:t xml:space="preserve"> </w:t>
-      </w:r>
-      <w:r>
-        <w:rPr>
-          <w:lang w:eastAsia="nl-NL"/>
-        </w:rPr>
-        <w:t>MD2aB</w:t>
-      </w:r>
+        <w:t>Leerling</w:t>
+      </w:r>
+      <w:r>
+        <w:rPr>
+          <w:lang w:eastAsia="nl-NL"/>
+        </w:rPr>
+        <w:t>: Fabian Hendriks, Leroy Andrade</w:t>
+      </w:r>
+    </w:p>
+    <w:p>
+      <w:pPr>
+        <w:pStyle w:val="Geenafstand"/>
+        <w:ind w:left="3540"/>
+        <w:rPr>
+          <w:lang w:eastAsia="nl-NL"/>
+        </w:rPr>
+      </w:pPr>
+      <w:r>
+        <w:rPr>
+          <w:b/>
+          <w:bCs/>
+          <w:lang w:eastAsia="nl-NL"/>
+        </w:rPr>
+        <w:t xml:space="preserve">      </w:t>
+      </w:r>
+      <w:r>
+        <w:rPr>
+          <w:b/>
+          <w:bCs/>
+          <w:lang w:eastAsia="nl-NL"/>
+        </w:rPr>
+        <w:t>Jaartal</w:t>
+      </w:r>
+      <w:r>
+        <w:rPr>
+          <w:lang w:eastAsia="nl-NL"/>
+        </w:rPr>
+        <w:t>: 2020</w:t>
+      </w:r>
+    </w:p>
+    <w:p>
+      <w:pPr>
+        <w:pStyle w:val="Geenafstand"/>
+        <w:jc w:val="center"/>
+        <w:rPr>
+          <w:lang w:eastAsia="nl-NL"/>
+        </w:rPr>
+      </w:pPr>
+      <w:r>
+        <w:rPr>
+          <w:b/>
+          <w:bCs/>
+          <w:lang w:eastAsia="nl-NL"/>
+        </w:rPr>
+        <w:t>Periode</w:t>
+      </w:r>
+      <w:r>
+        <w:rPr>
+          <w:lang w:eastAsia="nl-NL"/>
+        </w:rPr>
+        <w:t>: 1</w:t>
+      </w:r>
+    </w:p>
+    <w:p>
+      <w:pPr>
+        <w:pStyle w:val="Geenafstand"/>
+        <w:ind w:left="3540" w:firstLine="708"/>
+        <w:rPr>
+          <w:lang w:eastAsia="nl-NL"/>
+        </w:rPr>
+      </w:pPr>
     </w:p>
     <w:p>
       <w:pPr>
@@ -529,7 +591,7 @@
           <w:r>
             <w:fldChar w:fldCharType="separate"/>
           </w:r>
-          <w:hyperlink w:anchor="_Toc51968680" w:history="1">
+          <w:hyperlink w:anchor="_Toc51969164" w:history="1">
             <w:r>
               <w:rPr>
                 <w:rStyle w:val="Hyperlink"/>
@@ -556,7 +618,7 @@
                 <w:noProof/>
                 <w:webHidden/>
               </w:rPr>
-              <w:instrText xml:space="preserve"> PAGEREF _Toc51968680 \h </w:instrText>
+              <w:instrText xml:space="preserve"> PAGEREF _Toc51969164 \h </w:instrText>
             </w:r>
             <w:r>
               <w:rPr>
@@ -601,7 +663,7 @@
               <w:lang w:eastAsia="nl-NL"/>
             </w:rPr>
           </w:pPr>
-          <w:hyperlink w:anchor="_Toc51968681" w:history="1">
+          <w:hyperlink w:anchor="_Toc51969165" w:history="1">
             <w:r>
               <w:rPr>
                 <w:rStyle w:val="Hyperlink"/>
@@ -628,7 +690,7 @@
                 <w:noProof/>
                 <w:webHidden/>
               </w:rPr>
-              <w:instrText xml:space="preserve"> PAGEREF _Toc51968681 \h </w:instrText>
+              <w:instrText xml:space="preserve"> PAGEREF _Toc51969165 \h </w:instrText>
             </w:r>
             <w:r>
               <w:rPr>
@@ -673,7 +735,7 @@
               <w:lang w:eastAsia="nl-NL"/>
             </w:rPr>
           </w:pPr>
-          <w:hyperlink w:anchor="_Toc51968682" w:history="1">
+          <w:hyperlink w:anchor="_Toc51969166" w:history="1">
             <w:r>
               <w:rPr>
                 <w:rStyle w:val="Hyperlink"/>
@@ -700,7 +762,7 @@
                 <w:noProof/>
                 <w:webHidden/>
               </w:rPr>
-              <w:instrText xml:space="preserve"> PAGEREF _Toc51968682 \h </w:instrText>
+              <w:instrText xml:space="preserve"> PAGEREF _Toc51969166 \h </w:instrText>
             </w:r>
             <w:r>
               <w:rPr>
@@ -745,13 +807,13 @@
               <w:lang w:eastAsia="nl-NL"/>
             </w:rPr>
           </w:pPr>
-          <w:hyperlink w:anchor="_Toc51968683" w:history="1">
+          <w:hyperlink w:anchor="_Toc51969167" w:history="1">
             <w:r>
               <w:rPr>
                 <w:rStyle w:val="Hyperlink"/>
                 <w:noProof/>
               </w:rPr>
-              <w:t>Relatie overzicht:</w:t>
+              <w:t>Definitief na bespreking:</w:t>
             </w:r>
             <w:r>
               <w:rPr>
@@ -772,7 +834,7 @@
                 <w:noProof/>
                 <w:webHidden/>
               </w:rPr>
-              <w:instrText xml:space="preserve"> PAGEREF _Toc51968683 \h </w:instrText>
+              <w:instrText xml:space="preserve"> PAGEREF _Toc51969167 \h </w:instrText>
             </w:r>
             <w:r>
               <w:rPr>
@@ -817,12 +879,84 @@
               <w:lang w:eastAsia="nl-NL"/>
             </w:rPr>
           </w:pPr>
-          <w:hyperlink w:anchor="_Toc51968684" w:history="1">
+          <w:hyperlink w:anchor="_Toc51969168" w:history="1">
             <w:r>
               <w:rPr>
                 <w:rStyle w:val="Hyperlink"/>
                 <w:noProof/>
               </w:rPr>
+              <w:t>Relatie overzicht:</w:t>
+            </w:r>
+            <w:r>
+              <w:rPr>
+                <w:noProof/>
+                <w:webHidden/>
+              </w:rPr>
+              <w:tab/>
+            </w:r>
+            <w:r>
+              <w:rPr>
+                <w:noProof/>
+                <w:webHidden/>
+              </w:rPr>
+              <w:fldChar w:fldCharType="begin"/>
+            </w:r>
+            <w:r>
+              <w:rPr>
+                <w:noProof/>
+                <w:webHidden/>
+              </w:rPr>
+              <w:instrText xml:space="preserve"> PAGEREF _Toc51969168 \h </w:instrText>
+            </w:r>
+            <w:r>
+              <w:rPr>
+                <w:noProof/>
+                <w:webHidden/>
+              </w:rPr>
+            </w:r>
+            <w:r>
+              <w:rPr>
+                <w:noProof/>
+                <w:webHidden/>
+              </w:rPr>
+              <w:fldChar w:fldCharType="separate"/>
+            </w:r>
+            <w:r>
+              <w:rPr>
+                <w:noProof/>
+                <w:webHidden/>
+              </w:rPr>
+              <w:t>5</w:t>
+            </w:r>
+            <w:r>
+              <w:rPr>
+                <w:noProof/>
+                <w:webHidden/>
+              </w:rPr>
+              <w:fldChar w:fldCharType="end"/>
+            </w:r>
+          </w:hyperlink>
+        </w:p>
+        <w:p>
+          <w:pPr>
+            <w:pStyle w:val="Inhopg1"/>
+            <w:tabs>
+              <w:tab w:val="right" w:leader="dot" w:pos="9062"/>
+            </w:tabs>
+            <w:rPr>
+              <w:rFonts w:eastAsiaTheme="minorEastAsia"/>
+              <w:noProof/>
+              <w:sz w:val="22"/>
+              <w:szCs w:val="22"/>
+              <w:lang w:eastAsia="nl-NL"/>
+            </w:rPr>
+          </w:pPr>
+          <w:hyperlink w:anchor="_Toc51969169" w:history="1">
+            <w:r>
+              <w:rPr>
+                <w:rStyle w:val="Hyperlink"/>
+                <w:noProof/>
+              </w:rPr>
               <w:t>Sources:</w:t>
             </w:r>
             <w:r>
@@ -844,7 +978,7 @@
                 <w:noProof/>
                 <w:webHidden/>
               </w:rPr>
-              <w:instrText xml:space="preserve"> PAGEREF _Toc51968684 \h </w:instrText>
+              <w:instrText xml:space="preserve"> PAGEREF _Toc51969169 \h </w:instrText>
             </w:r>
             <w:r>
               <w:rPr>
@@ -907,7 +1041,7 @@
           <w:rStyle w:val="Kop2Char"/>
         </w:rPr>
       </w:pPr>
-      <w:bookmarkStart w:id="0" w:name="_Toc51968680"/>
+      <w:bookmarkStart w:id="0" w:name="_Toc51969164"/>
       <w:r>
         <w:rPr>
           <w:rStyle w:val="Kop2Char"/>
@@ -1079,7 +1213,7 @@
       <w:pPr>
         <w:pStyle w:val="Kop1"/>
       </w:pPr>
-      <w:bookmarkStart w:id="1" w:name="_Toc51968681"/>
+      <w:bookmarkStart w:id="1" w:name="_Toc51969165"/>
       <w:r>
         <w:lastRenderedPageBreak/>
         <w:t>Leroy draft:</w:t>
@@ -1132,7 +1266,7 @@
       <w:pPr>
         <w:pStyle w:val="Kop1"/>
       </w:pPr>
-      <w:bookmarkStart w:id="2" w:name="_Toc51968682"/>
+      <w:bookmarkStart w:id="2" w:name="_Toc51969166"/>
       <w:r>
         <w:t>Fabian draft:</w:t>
       </w:r>
@@ -1202,12 +1336,73 @@
       <w:pPr>
         <w:pStyle w:val="Kop1"/>
       </w:pPr>
-      <w:bookmarkStart w:id="3" w:name="_Toc51968683"/>
-      <w:r>
-        <w:lastRenderedPageBreak/>
+    </w:p>
+    <w:p>
+      <w:pPr>
+        <w:pStyle w:val="Kop1"/>
+      </w:pPr>
+      <w:bookmarkStart w:id="3" w:name="_Toc51969167"/>
+      <w:r>
+        <w:t>Definitief na bespreking:</w:t>
+      </w:r>
+      <w:bookmarkEnd w:id="3"/>
+    </w:p>
+    <w:p>
+      <w:r>
+        <w:rPr>
+          <w:noProof/>
+        </w:rPr>
+        <w:drawing>
+          <wp:inline distT="0" distB="0" distL="0" distR="0" wp14:anchorId="3E2140D1" wp14:editId="0AA99236">
+            <wp:extent cx="5760720" cy="1261110"/>
+            <wp:effectExtent l="0" t="0" r="0" b="0"/>
+            <wp:docPr id="5" name="Afbeelding 5"/>
+            <wp:cNvGraphicFramePr>
+              <a:graphicFrameLocks xmlns:a="http://schemas.openxmlformats.org/drawingml/2006/main" noChangeAspect="1"/>
+            </wp:cNvGraphicFramePr>
+            <a:graphic xmlns:a="http://schemas.openxmlformats.org/drawingml/2006/main">
+              <a:graphicData uri="http://schemas.openxmlformats.org/drawingml/2006/picture">
+                <pic:pic xmlns:pic="http://schemas.openxmlformats.org/drawingml/2006/picture">
+                  <pic:nvPicPr>
+                    <pic:cNvPr id="1" name=""/>
+                    <pic:cNvPicPr/>
+                  </pic:nvPicPr>
+                  <pic:blipFill>
+                    <a:blip r:embed="rId12"/>
+                    <a:stretch>
+                      <a:fillRect/>
+                    </a:stretch>
+                  </pic:blipFill>
+                  <pic:spPr>
+                    <a:xfrm>
+                      <a:off x="0" y="0"/>
+                      <a:ext cx="5760720" cy="1261110"/>
+                    </a:xfrm>
+                    <a:prstGeom prst="rect">
+                      <a:avLst/>
+                    </a:prstGeom>
+                  </pic:spPr>
+                </pic:pic>
+              </a:graphicData>
+            </a:graphic>
+          </wp:inline>
+        </w:drawing>
+      </w:r>
+    </w:p>
+    <w:p>
+      <w:pPr>
+        <w:pStyle w:val="Kop1"/>
+      </w:pPr>
+    </w:p>
+    <w:p>
+      <w:pPr>
+        <w:pStyle w:val="Kop1"/>
+      </w:pPr>
+      <w:bookmarkStart w:id="4" w:name="_Toc51969168"/>
+      <w:r>
         <w:t>Relatie overzicht:</w:t>
       </w:r>
-      <w:bookmarkEnd w:id="3"/>
+      <w:bookmarkEnd w:id="4"/>
     </w:p>
     <w:p>
       <w:proofErr w:type="spellStart"/>
@@ -1245,7 +1440,7 @@
                     </pic:cNvPicPr>
                   </pic:nvPicPr>
                   <pic:blipFill>
-                    <a:blip r:embed="rId12">
+                    <a:blip r:embed="rId13">
                       <a:extLst>
                         <a:ext uri="{28A0092B-C50C-407E-A947-70E740481C1C}">
                           <a14:useLocalDpi xmlns:a14="http://schemas.microsoft.com/office/drawing/2010/main" val="0"/>
@@ -1286,14 +1481,14 @@
       <w:pPr>
         <w:pStyle w:val="Kop1"/>
       </w:pPr>
-      <w:bookmarkStart w:id="4" w:name="_Toc51968684"/>
+      <w:bookmarkStart w:id="5" w:name="_Toc51969169"/>
       <w:r>
         <w:t>Sources:</w:t>
       </w:r>
-      <w:bookmarkEnd w:id="4"/>
-    </w:p>
-    <w:p>
-      <w:hyperlink r:id="rId13" w:tgtFrame="_blank" w:tooltip="https://www.youtube.com/watch?v=6a41gvj3g2g&amp;list=pl_c9bzzlwbrk0pc28idvpqizd2mjlgoid&amp;index=40&amp;ab_channel=calebcurry" w:history="1">
+      <w:bookmarkEnd w:id="5"/>
+    </w:p>
+    <w:p>
+      <w:hyperlink r:id="rId14" w:tgtFrame="_blank" w:tooltip="https://www.youtube.com/watch?v=6a41gvj3g2g&amp;list=pl_c9bzzlwbrk0pc28idvpqizd2mjlgoid&amp;index=40&amp;ab_channel=calebcurry" w:history="1">
         <w:r>
           <w:rPr>
             <w:rStyle w:val="Hyperlink"/>
@@ -1313,7 +1508,7 @@
       </w:pPr>
     </w:p>
     <w:sectPr>
-      <w:footerReference w:type="default" r:id="rId14"/>
+      <w:footerReference w:type="default" r:id="rId15"/>
       <w:pgSz w:w="11906" w:h="16838"/>
       <w:pgMar w:top="1417" w:right="1417" w:bottom="1417" w:left="1417" w:header="708" w:footer="708" w:gutter="0"/>
       <w:cols w:space="708"/>

</xml_diff>